<commit_message>
Added a logarithmic scale to the axes
</commit_message>
<xml_diff>
--- a/Отчет по выполнению лабораторной работы.docx
+++ b/Отчет по выполнению лабораторной работы.docx
@@ -837,25 +837,7 @@
               <w:szCs w:val="48"/>
               <w:lang w:val="en-US"/>
             </w:rPr>
-            <m:t>analit_proizv</m:t>
-          </m:r>
-          <m:r>
-            <w:rPr>
-              <w:rFonts w:ascii="Cambria Math" w:eastAsiaTheme="minorEastAsia" w:hAnsi="Cambria Math"/>
-              <w:sz w:val="28"/>
-              <w:szCs w:val="48"/>
-              <w:lang w:val="en-US"/>
-            </w:rPr>
-            <m:t>2</m:t>
-          </m:r>
-          <m:r>
-            <w:rPr>
-              <w:rFonts w:ascii="Cambria Math" w:eastAsiaTheme="minorEastAsia" w:hAnsi="Cambria Math"/>
-              <w:sz w:val="28"/>
-              <w:szCs w:val="48"/>
-              <w:lang w:val="en-US"/>
-            </w:rPr>
-            <m:t>=</m:t>
+            <m:t>analit_proizv2=</m:t>
           </m:r>
           <m:f>
             <m:fPr>
@@ -910,25 +892,7 @@
                   <w:szCs w:val="48"/>
                   <w:lang w:val="en-US"/>
                 </w:rPr>
-                <m:t>-f(x</m:t>
-              </m:r>
-              <m:r>
-                <w:rPr>
-                  <w:rFonts w:ascii="Cambria Math" w:eastAsiaTheme="minorEastAsia" w:hAnsi="Cambria Math"/>
-                  <w:sz w:val="28"/>
-                  <w:szCs w:val="48"/>
-                  <w:lang w:val="en-US"/>
-                </w:rPr>
-                <m:t>-h</m:t>
-              </m:r>
-              <m:r>
-                <w:rPr>
-                  <w:rFonts w:ascii="Cambria Math" w:eastAsiaTheme="minorEastAsia" w:hAnsi="Cambria Math"/>
-                  <w:sz w:val="28"/>
-                  <w:szCs w:val="48"/>
-                  <w:lang w:val="en-US"/>
-                </w:rPr>
-                <m:t>)</m:t>
+                <m:t>-f(x-h)</m:t>
               </m:r>
             </m:num>
             <m:den>
@@ -965,25 +929,7 @@
               <w:szCs w:val="48"/>
               <w:lang w:val="en-US"/>
             </w:rPr>
-            <m:t>analit_proizv</m:t>
-          </m:r>
-          <m:r>
-            <w:rPr>
-              <w:rFonts w:ascii="Cambria Math" w:eastAsiaTheme="minorEastAsia" w:hAnsi="Cambria Math"/>
-              <w:sz w:val="28"/>
-              <w:szCs w:val="48"/>
-              <w:lang w:val="en-US"/>
-            </w:rPr>
-            <m:t>3</m:t>
-          </m:r>
-          <m:r>
-            <w:rPr>
-              <w:rFonts w:ascii="Cambria Math" w:eastAsiaTheme="minorEastAsia" w:hAnsi="Cambria Math"/>
-              <w:sz w:val="28"/>
-              <w:szCs w:val="48"/>
-              <w:lang w:val="en-US"/>
-            </w:rPr>
-            <m:t>=</m:t>
+            <m:t>analit_proizv3=</m:t>
           </m:r>
           <m:f>
             <m:fPr>
@@ -1038,25 +984,7 @@
                   <w:szCs w:val="48"/>
                   <w:lang w:val="en-US"/>
                 </w:rPr>
-                <m:t>-f(x</m:t>
-              </m:r>
-              <m:r>
-                <w:rPr>
-                  <w:rFonts w:ascii="Cambria Math" w:eastAsiaTheme="minorEastAsia" w:hAnsi="Cambria Math"/>
-                  <w:sz w:val="28"/>
-                  <w:szCs w:val="48"/>
-                  <w:lang w:val="en-US"/>
-                </w:rPr>
-                <m:t>-h</m:t>
-              </m:r>
-              <m:r>
-                <w:rPr>
-                  <w:rFonts w:ascii="Cambria Math" w:eastAsiaTheme="minorEastAsia" w:hAnsi="Cambria Math"/>
-                  <w:sz w:val="28"/>
-                  <w:szCs w:val="48"/>
-                  <w:lang w:val="en-US"/>
-                </w:rPr>
-                <m:t>)</m:t>
+                <m:t>-f(x-h)</m:t>
               </m:r>
             </m:num>
             <m:den>
@@ -1102,25 +1030,7 @@
               <w:szCs w:val="48"/>
               <w:lang w:val="en-US"/>
             </w:rPr>
-            <m:t>anali</m:t>
-          </m:r>
-          <m:r>
-            <w:rPr>
-              <w:rFonts w:ascii="Cambria Math" w:eastAsiaTheme="minorEastAsia" w:hAnsi="Cambria Math"/>
-              <w:sz w:val="28"/>
-              <w:szCs w:val="48"/>
-              <w:lang w:val="en-US"/>
-            </w:rPr>
-            <m:t>t_proizv4</m:t>
-          </m:r>
-          <m:r>
-            <w:rPr>
-              <w:rFonts w:ascii="Cambria Math" w:eastAsiaTheme="minorEastAsia" w:hAnsi="Cambria Math"/>
-              <w:sz w:val="28"/>
-              <w:szCs w:val="48"/>
-              <w:lang w:val="en-US"/>
-            </w:rPr>
-            <m:t>=</m:t>
+            <m:t>analit_proizv4=</m:t>
           </m:r>
           <m:f>
             <m:fPr>
@@ -1232,16 +1142,7 @@
                       <w:szCs w:val="48"/>
                       <w:lang w:val="en-US"/>
                     </w:rPr>
-                    <m:t>x</m:t>
-                  </m:r>
-                  <m:r>
-                    <w:rPr>
-                      <w:rFonts w:ascii="Cambria Math" w:eastAsiaTheme="minorEastAsia" w:hAnsi="Cambria Math"/>
-                      <w:sz w:val="28"/>
-                      <w:szCs w:val="48"/>
-                      <w:lang w:val="en-US"/>
-                    </w:rPr>
-                    <m:t>-h</m:t>
+                    <m:t>x-h</m:t>
                   </m:r>
                 </m:e>
               </m:d>
@@ -1428,16 +1329,7 @@
               <w:szCs w:val="48"/>
               <w:lang w:val="en-US"/>
             </w:rPr>
-            <m:t>analit_proizv1</m:t>
-          </m:r>
-          <m:r>
-            <w:rPr>
-              <w:rFonts w:ascii="Cambria Math" w:eastAsiaTheme="minorEastAsia" w:hAnsi="Cambria Math"/>
-              <w:sz w:val="28"/>
-              <w:szCs w:val="48"/>
-              <w:lang w:val="en-US"/>
-            </w:rPr>
-            <m:t>=</m:t>
+            <m:t>analit_proizv1=</m:t>
           </m:r>
           <m:f>
             <m:fPr>
@@ -1562,7 +1454,16 @@
                   <w:szCs w:val="48"/>
                   <w:lang w:val="en-US"/>
                 </w:rPr>
-                <m:t>2h</m:t>
+                <m:t>2</m:t>
+              </m:r>
+              <m:r>
+                <w:rPr>
+                  <w:rFonts w:ascii="Cambria Math" w:eastAsiaTheme="minorEastAsia" w:hAnsi="Cambria Math"/>
+                  <w:sz w:val="28"/>
+                  <w:szCs w:val="48"/>
+                  <w:lang w:val="en-US"/>
+                </w:rPr>
+                <m:t>h</m:t>
               </m:r>
             </m:den>
           </m:f>
@@ -1996,8 +1897,8 @@
         <w:lastRenderedPageBreak/>
         <w:drawing>
           <wp:inline distT="0" distB="0" distL="0" distR="0" wp14:anchorId="6A63F896" wp14:editId="3E2E53EF">
-            <wp:extent cx="6781800" cy="4381500"/>
-            <wp:effectExtent l="0" t="0" r="0" b="0"/>
+            <wp:extent cx="6870700" cy="5651500"/>
+            <wp:effectExtent l="0" t="0" r="6350" b="6350"/>
             <wp:docPr id="1" name="Диаграмма 1"/>
             <wp:cNvGraphicFramePr/>
             <a:graphic xmlns:a="http://schemas.openxmlformats.org/drawingml/2006/main">
@@ -2062,10 +1963,11 @@
           <w:noProof/>
           <w:lang w:eastAsia="ru-RU"/>
         </w:rPr>
+        <w:lastRenderedPageBreak/>
         <w:drawing>
           <wp:inline distT="0" distB="0" distL="0" distR="0" wp14:anchorId="2B7848FF" wp14:editId="36206374">
-            <wp:extent cx="6680200" cy="4038600"/>
-            <wp:effectExtent l="0" t="0" r="6350" b="0"/>
+            <wp:extent cx="6680200" cy="5403850"/>
+            <wp:effectExtent l="0" t="0" r="6350" b="6350"/>
             <wp:docPr id="2" name="Диаграмма 2"/>
             <wp:cNvGraphicFramePr/>
             <a:graphic xmlns:a="http://schemas.openxmlformats.org/drawingml/2006/main">
@@ -2090,14 +1992,7 @@
           <w:rFonts w:eastAsiaTheme="minorEastAsia"/>
           <w:szCs w:val="48"/>
         </w:rPr>
-        <w:t>График 2</w:t>
-      </w:r>
-      <w:r>
-        <w:rPr>
-          <w:rFonts w:eastAsiaTheme="minorEastAsia"/>
-          <w:szCs w:val="48"/>
-        </w:rPr>
-        <w:t xml:space="preserve">. Зависимость абсолютной погрешности вычисления производной разными аналитическими функциями для </w:t>
+        <w:t xml:space="preserve">График 2. Зависимость абсолютной погрешности вычисления производной разными аналитическими функциями для </w:t>
       </w:r>
       <m:oMath>
         <m:r>
@@ -2105,14 +2000,7 @@
             <w:rFonts w:ascii="Cambria Math" w:eastAsiaTheme="minorEastAsia" w:hAnsi="Cambria Math"/>
             <w:szCs w:val="48"/>
           </w:rPr>
-          <m:t>func</m:t>
-        </m:r>
-        <m:r>
-          <w:rPr>
-            <w:rFonts w:ascii="Cambria Math" w:eastAsiaTheme="minorEastAsia" w:hAnsi="Cambria Math"/>
-            <w:szCs w:val="48"/>
-          </w:rPr>
-          <m:t>2</m:t>
+          <m:t>func2</m:t>
         </m:r>
       </m:oMath>
       <w:r>
@@ -2143,6 +2031,7 @@
           <w:noProof/>
           <w:lang w:eastAsia="ru-RU"/>
         </w:rPr>
+        <w:lastRenderedPageBreak/>
         <w:drawing>
           <wp:inline distT="0" distB="0" distL="0" distR="0" wp14:anchorId="5FB9574E" wp14:editId="02FCCA30">
             <wp:extent cx="6680200" cy="4070350"/>
@@ -2171,14 +2060,7 @@
           <w:rFonts w:eastAsiaTheme="minorEastAsia"/>
           <w:szCs w:val="48"/>
         </w:rPr>
-        <w:t>График 3</w:t>
-      </w:r>
-      <w:r>
-        <w:rPr>
-          <w:rFonts w:eastAsiaTheme="minorEastAsia"/>
-          <w:szCs w:val="48"/>
-        </w:rPr>
-        <w:t xml:space="preserve">. Зависимость абсолютной погрешности вычисления производной разными аналитическими функциями для </w:t>
+        <w:t xml:space="preserve">График 3. Зависимость абсолютной погрешности вычисления производной разными аналитическими функциями для </w:t>
       </w:r>
       <m:oMath>
         <m:r>
@@ -2186,14 +2068,7 @@
             <w:rFonts w:ascii="Cambria Math" w:eastAsiaTheme="minorEastAsia" w:hAnsi="Cambria Math"/>
             <w:szCs w:val="48"/>
           </w:rPr>
-          <m:t>func</m:t>
-        </m:r>
-        <m:r>
-          <w:rPr>
-            <w:rFonts w:ascii="Cambria Math" w:eastAsiaTheme="minorEastAsia" w:hAnsi="Cambria Math"/>
-            <w:szCs w:val="48"/>
-          </w:rPr>
-          <m:t>3</m:t>
+          <m:t>func3</m:t>
         </m:r>
       </m:oMath>
       <w:r>
@@ -2225,10 +2100,11 @@
           <w:noProof/>
           <w:lang w:eastAsia="ru-RU"/>
         </w:rPr>
+        <w:lastRenderedPageBreak/>
         <w:drawing>
           <wp:inline distT="0" distB="0" distL="0" distR="0" wp14:anchorId="0BBA7791" wp14:editId="3C9AFE49">
-            <wp:extent cx="6591300" cy="3892550"/>
-            <wp:effectExtent l="0" t="0" r="0" b="12700"/>
+            <wp:extent cx="6591300" cy="5791200"/>
+            <wp:effectExtent l="0" t="0" r="0" b="0"/>
             <wp:docPr id="4" name="Диаграмма 4"/>
             <wp:cNvGraphicFramePr/>
             <a:graphic xmlns:a="http://schemas.openxmlformats.org/drawingml/2006/main">
@@ -2253,14 +2129,7 @@
           <w:rFonts w:eastAsiaTheme="minorEastAsia"/>
           <w:szCs w:val="48"/>
         </w:rPr>
-        <w:t>График 4</w:t>
-      </w:r>
-      <w:r>
-        <w:rPr>
-          <w:rFonts w:eastAsiaTheme="minorEastAsia"/>
-          <w:szCs w:val="48"/>
-        </w:rPr>
-        <w:t xml:space="preserve">. Зависимость абсолютной погрешности вычисления производной разными аналитическими функциями для </w:t>
+        <w:t xml:space="preserve">График 4. Зависимость абсолютной погрешности вычисления производной разными аналитическими функциями для </w:t>
       </w:r>
       <m:oMath>
         <m:r>
@@ -2268,14 +2137,7 @@
             <w:rFonts w:ascii="Cambria Math" w:eastAsiaTheme="minorEastAsia" w:hAnsi="Cambria Math"/>
             <w:szCs w:val="48"/>
           </w:rPr>
-          <m:t>func</m:t>
-        </m:r>
-        <m:r>
-          <w:rPr>
-            <w:rFonts w:ascii="Cambria Math" w:eastAsiaTheme="minorEastAsia" w:hAnsi="Cambria Math"/>
-            <w:szCs w:val="48"/>
-          </w:rPr>
-          <m:t>4</m:t>
+          <m:t>func4</m:t>
         </m:r>
       </m:oMath>
       <w:r>
@@ -2293,6 +2155,7 @@
           <w:szCs w:val="48"/>
         </w:rPr>
       </w:pPr>
+      <w:bookmarkStart w:id="0" w:name="_GoBack"/>
       <w:r>
         <w:rPr>
           <w:noProof/>
@@ -2301,8 +2164,8 @@
         <w:lastRenderedPageBreak/>
         <w:drawing>
           <wp:inline distT="0" distB="0" distL="0" distR="0" wp14:anchorId="25575C54" wp14:editId="68957CDC">
-            <wp:extent cx="6645910" cy="3740150"/>
-            <wp:effectExtent l="0" t="0" r="2540" b="12700"/>
+            <wp:extent cx="6645910" cy="5346700"/>
+            <wp:effectExtent l="0" t="0" r="2540" b="6350"/>
             <wp:docPr id="5" name="Диаграмма 5"/>
             <wp:cNvGraphicFramePr/>
             <a:graphic xmlns:a="http://schemas.openxmlformats.org/drawingml/2006/main">
@@ -2313,6 +2176,7 @@
           </wp:inline>
         </w:drawing>
       </w:r>
+      <w:bookmarkEnd w:id="0"/>
     </w:p>
     <w:p>
       <w:pPr>
@@ -2341,14 +2205,7 @@
           <w:rFonts w:eastAsiaTheme="minorEastAsia"/>
           <w:szCs w:val="48"/>
         </w:rPr>
-        <w:t>5</w:t>
-      </w:r>
-      <w:r>
-        <w:rPr>
-          <w:rFonts w:eastAsiaTheme="minorEastAsia"/>
-          <w:szCs w:val="48"/>
-        </w:rPr>
-        <w:t xml:space="preserve">. Зависимость абсолютной погрешности вычисления производной разными аналитическими функциями для </w:t>
+        <w:t xml:space="preserve">5. Зависимость абсолютной погрешности вычисления производной разными аналитическими функциями для </w:t>
       </w:r>
       <m:oMath>
         <m:r>
@@ -2356,14 +2213,7 @@
             <w:rFonts w:ascii="Cambria Math" w:eastAsiaTheme="minorEastAsia" w:hAnsi="Cambria Math"/>
             <w:szCs w:val="48"/>
           </w:rPr>
-          <m:t>func</m:t>
-        </m:r>
-        <m:r>
-          <w:rPr>
-            <w:rFonts w:ascii="Cambria Math" w:eastAsiaTheme="minorEastAsia" w:hAnsi="Cambria Math"/>
-            <w:szCs w:val="48"/>
-          </w:rPr>
-          <m:t>5</m:t>
+          <m:t>func5</m:t>
         </m:r>
       </m:oMath>
       <w:r>
@@ -2373,8 +2223,6 @@
         </w:rPr>
         <w:t>.</w:t>
       </w:r>
-      <w:bookmarkStart w:id="0" w:name="_GoBack"/>
-      <w:bookmarkEnd w:id="0"/>
     </w:p>
     <w:sectPr>
       <w:pgSz w:w="11906" w:h="16838"/>
@@ -3800,6 +3648,7 @@
       <c:valAx>
         <c:axId val="2081431056"/>
         <c:scaling>
+          <c:logBase val="2"/>
           <c:orientation val="minMax"/>
           <c:max val="1"/>
         </c:scaling>
@@ -3822,7 +3671,7 @@
         <c:numFmt formatCode="0.00" sourceLinked="0"/>
         <c:majorTickMark val="none"/>
         <c:minorTickMark val="none"/>
-        <c:tickLblPos val="nextTo"/>
+        <c:tickLblPos val="low"/>
         <c:spPr>
           <a:noFill/>
           <a:ln w="9525" cap="flat" cmpd="sng" algn="ctr">
@@ -3863,8 +3712,8 @@
       <c:valAx>
         <c:axId val="2081430224"/>
         <c:scaling>
+          <c:logBase val="2"/>
           <c:orientation val="minMax"/>
-          <c:min val="0"/>
         </c:scaling>
         <c:delete val="0"/>
         <c:axPos val="l"/>
@@ -3885,7 +3734,7 @@
         <c:numFmt formatCode="0.00" sourceLinked="0"/>
         <c:majorTickMark val="none"/>
         <c:minorTickMark val="none"/>
-        <c:tickLblPos val="nextTo"/>
+        <c:tickLblPos val="low"/>
         <c:spPr>
           <a:noFill/>
           <a:ln w="9525" cap="flat" cmpd="sng" algn="ctr">
@@ -3900,7 +3749,7 @@
           <a:effectLst/>
         </c:spPr>
         <c:txPr>
-          <a:bodyPr rot="-60000000" spcFirstLastPara="1" vertOverflow="ellipsis" vert="horz" wrap="square" anchor="ctr" anchorCtr="1"/>
+          <a:bodyPr rot="0" spcFirstLastPara="1" vertOverflow="ellipsis" wrap="square" anchor="ctr" anchorCtr="1"/>
           <a:lstStyle/>
           <a:p>
             <a:pPr>
@@ -4977,6 +4826,7 @@
       <c:valAx>
         <c:axId val="2081431056"/>
         <c:scaling>
+          <c:logBase val="2"/>
           <c:orientation val="minMax"/>
           <c:max val="1"/>
         </c:scaling>
@@ -4999,7 +4849,7 @@
         <c:numFmt formatCode="0.00" sourceLinked="0"/>
         <c:majorTickMark val="none"/>
         <c:minorTickMark val="none"/>
-        <c:tickLblPos val="nextTo"/>
+        <c:tickLblPos val="low"/>
         <c:spPr>
           <a:noFill/>
           <a:ln w="9525" cap="flat" cmpd="sng" algn="ctr">
@@ -5040,8 +4890,8 @@
       <c:valAx>
         <c:axId val="2081430224"/>
         <c:scaling>
+          <c:logBase val="2"/>
           <c:orientation val="minMax"/>
-          <c:min val="0"/>
         </c:scaling>
         <c:delete val="0"/>
         <c:axPos val="l"/>
@@ -5062,7 +4912,7 @@
         <c:numFmt formatCode="0.00" sourceLinked="0"/>
         <c:majorTickMark val="none"/>
         <c:minorTickMark val="none"/>
-        <c:tickLblPos val="nextTo"/>
+        <c:tickLblPos val="low"/>
         <c:spPr>
           <a:noFill/>
           <a:ln w="9525" cap="flat" cmpd="sng" algn="ctr">
@@ -6154,6 +6004,7 @@
       <c:valAx>
         <c:axId val="2081431056"/>
         <c:scaling>
+          <c:logBase val="2"/>
           <c:orientation val="minMax"/>
           <c:max val="1"/>
         </c:scaling>
@@ -6176,7 +6027,7 @@
         <c:numFmt formatCode="0.00" sourceLinked="0"/>
         <c:majorTickMark val="none"/>
         <c:minorTickMark val="none"/>
-        <c:tickLblPos val="nextTo"/>
+        <c:tickLblPos val="low"/>
         <c:spPr>
           <a:noFill/>
           <a:ln w="9525" cap="flat" cmpd="sng" algn="ctr">
@@ -6217,8 +6068,8 @@
       <c:valAx>
         <c:axId val="2081430224"/>
         <c:scaling>
+          <c:logBase val="2"/>
           <c:orientation val="minMax"/>
-          <c:min val="0"/>
         </c:scaling>
         <c:delete val="0"/>
         <c:axPos val="l"/>
@@ -6239,7 +6090,7 @@
         <c:numFmt formatCode="0.00" sourceLinked="0"/>
         <c:majorTickMark val="none"/>
         <c:minorTickMark val="none"/>
-        <c:tickLblPos val="nextTo"/>
+        <c:tickLblPos val="low"/>
         <c:spPr>
           <a:noFill/>
           <a:ln w="9525" cap="flat" cmpd="sng" algn="ctr">
@@ -7331,6 +7182,7 @@
       <c:valAx>
         <c:axId val="2081431056"/>
         <c:scaling>
+          <c:logBase val="2"/>
           <c:orientation val="minMax"/>
           <c:max val="1"/>
         </c:scaling>
@@ -7353,7 +7205,7 @@
         <c:numFmt formatCode="0.00" sourceLinked="0"/>
         <c:majorTickMark val="none"/>
         <c:minorTickMark val="none"/>
-        <c:tickLblPos val="nextTo"/>
+        <c:tickLblPos val="low"/>
         <c:spPr>
           <a:noFill/>
           <a:ln w="9525" cap="flat" cmpd="sng" algn="ctr">
@@ -7394,8 +7246,8 @@
       <c:valAx>
         <c:axId val="2081430224"/>
         <c:scaling>
+          <c:logBase val="2"/>
           <c:orientation val="minMax"/>
-          <c:min val="0"/>
         </c:scaling>
         <c:delete val="0"/>
         <c:axPos val="l"/>
@@ -7416,7 +7268,7 @@
         <c:numFmt formatCode="0.00" sourceLinked="0"/>
         <c:majorTickMark val="none"/>
         <c:minorTickMark val="none"/>
-        <c:tickLblPos val="nextTo"/>
+        <c:tickLblPos val="low"/>
         <c:spPr>
           <a:noFill/>
           <a:ln w="9525" cap="flat" cmpd="sng" algn="ctr">
@@ -8508,6 +8360,7 @@
       <c:valAx>
         <c:axId val="2081431056"/>
         <c:scaling>
+          <c:logBase val="2"/>
           <c:orientation val="minMax"/>
           <c:max val="1"/>
         </c:scaling>
@@ -8530,7 +8383,7 @@
         <c:numFmt formatCode="0.00" sourceLinked="0"/>
         <c:majorTickMark val="none"/>
         <c:minorTickMark val="none"/>
-        <c:tickLblPos val="nextTo"/>
+        <c:tickLblPos val="low"/>
         <c:spPr>
           <a:noFill/>
           <a:ln w="9525" cap="flat" cmpd="sng" algn="ctr">
@@ -8571,8 +8424,8 @@
       <c:valAx>
         <c:axId val="2081430224"/>
         <c:scaling>
+          <c:logBase val="2"/>
           <c:orientation val="minMax"/>
-          <c:min val="0"/>
         </c:scaling>
         <c:delete val="0"/>
         <c:axPos val="l"/>
@@ -8593,7 +8446,7 @@
         <c:numFmt formatCode="0.00" sourceLinked="0"/>
         <c:majorTickMark val="none"/>
         <c:minorTickMark val="none"/>
-        <c:tickLblPos val="nextTo"/>
+        <c:tickLblPos val="low"/>
         <c:spPr>
           <a:noFill/>
           <a:ln w="9525" cap="flat" cmpd="sng" algn="ctr">
@@ -13011,7 +12864,7 @@
 </file>
 
 <file path=customXml/itemProps1.xml><?xml version="1.0" encoding="utf-8"?>
-<ds:datastoreItem xmlns:ds="http://schemas.openxmlformats.org/officeDocument/2006/customXml" ds:itemID="{D04CE4AF-52E7-430D-8046-6A31B266918D}">
+<ds:datastoreItem xmlns:ds="http://schemas.openxmlformats.org/officeDocument/2006/customXml" ds:itemID="{07451BE6-3132-4558-98E5-70ED6D946249}">
   <ds:schemaRefs>
     <ds:schemaRef ds:uri="http://schemas.openxmlformats.org/officeDocument/2006/bibliography"/>
   </ds:schemaRefs>

</xml_diff>